<commit_message>
Ultimo Commit com todos os testes
</commit_message>
<xml_diff>
--- a/Testes/Teste JUNIT.docx
+++ b/Testes/Teste JUNIT.docx
@@ -90,10 +90,55 @@
     <w:p>
       <w:pPr>
         <w:pStyle w:val="ListParagraph"/>
-      </w:pPr>
-      <w:r>
-        <w:t>Versão final</w:t>
-      </w:r>
+        <w:rPr>
+          <w:lang w:val="en-US"/>
+        </w:rPr>
+      </w:pPr>
+      <w:proofErr w:type="spellStart"/>
+      <w:r>
+        <w:rPr>
+          <w:lang w:val="en-US"/>
+        </w:rPr>
+        <w:t>Versão</w:t>
+      </w:r>
+      <w:proofErr w:type="spellEnd"/>
+      <w:r>
+        <w:rPr>
+          <w:lang w:val="en-US"/>
+        </w:rPr>
+        <w:t xml:space="preserve"> final</w:t>
+      </w:r>
+      <w:r>
+        <w:rPr>
+          <w:lang w:val="en-US"/>
+        </w:rPr>
+        <w:t>;</w:t>
+      </w:r>
+    </w:p>
+    <w:p>
+      <w:pPr>
+        <w:pStyle w:val="ListParagraph"/>
+        <w:numPr>
+          <w:ilvl w:val="0"/>
+          <w:numId w:val="4"/>
+        </w:numPr>
+        <w:rPr>
+          <w:lang w:val="en-US"/>
+        </w:rPr>
+      </w:pPr>
+      <w:r>
+        <w:t xml:space="preserve">   </w:t>
+      </w:r>
+      <w:r>
+        <w:t>Adicionado todos os testes</w:t>
+      </w:r>
+    </w:p>
+    <w:p>
+      <w:pPr>
+        <w:rPr>
+          <w:lang w:val="en-US"/>
+        </w:rPr>
+      </w:pPr>
     </w:p>
     <w:p>
       <w:pPr>
@@ -1839,56 +1884,178 @@
         </w:rPr>
         <w:t>.*;</w:t>
       </w:r>
+    </w:p>
+    <w:p>
+      <w:pPr>
+        <w:rPr>
+          <w:lang w:val="en-US"/>
+        </w:rPr>
+      </w:pPr>
+    </w:p>
+    <w:p>
+      <w:pPr>
+        <w:rPr>
+          <w:lang w:val="en-US"/>
+        </w:rPr>
+      </w:pPr>
+      <w:r>
+        <w:rPr>
+          <w:lang w:val="en-US"/>
+        </w:rPr>
+        <w:t xml:space="preserve">import </w:t>
+      </w:r>
+      <w:proofErr w:type="spellStart"/>
+      <w:proofErr w:type="gramStart"/>
+      <w:r>
+        <w:rPr>
+          <w:lang w:val="en-US"/>
+        </w:rPr>
+        <w:t>org.junit.jupiter.api.Test</w:t>
+      </w:r>
+      <w:proofErr w:type="spellEnd"/>
+      <w:proofErr w:type="gramEnd"/>
+      <w:r>
+        <w:rPr>
+          <w:lang w:val="en-US"/>
+        </w:rPr>
+        <w:t>;</w:t>
+      </w:r>
+    </w:p>
+    <w:p>
+      <w:pPr>
+        <w:rPr>
+          <w:lang w:val="en-US"/>
+        </w:rPr>
+      </w:pPr>
+    </w:p>
+    <w:p>
+      <w:r>
+        <w:t>class JulgamentoTeste {</w:t>
+      </w:r>
       <w:bookmarkStart w:id="0" w:name="_GoBack"/>
       <w:bookmarkEnd w:id="0"/>
     </w:p>
-    <w:p>
-      <w:pPr>
-        <w:rPr>
-          <w:lang w:val="en-US"/>
-        </w:rPr>
-      </w:pPr>
-      <w:r>
-        <w:rPr>
-          <w:lang w:val="en-US"/>
-        </w:rPr>
-        <w:t xml:space="preserve">import </w:t>
-      </w:r>
-      <w:proofErr w:type="spellStart"/>
+    <w:p/>
+    <w:p>
+      <w:r>
+        <w:tab/>
+        <w:t>@Test</w:t>
+      </w:r>
+    </w:p>
+    <w:p>
+      <w:r>
+        <w:tab/>
+        <w:t>public void testeCalculaPena1() {</w:t>
+      </w:r>
+    </w:p>
+    <w:p>
+      <w:r>
+        <w:tab/>
+      </w:r>
+      <w:r>
+        <w:tab/>
+        <w:t>Resposta respostaPrisioneiroA = Resposta.DELACAO;</w:t>
+      </w:r>
+    </w:p>
+    <w:p>
+      <w:r>
+        <w:tab/>
+      </w:r>
+      <w:r>
+        <w:tab/>
+        <w:t xml:space="preserve">Resposta respostaPrisioneiroB = </w:t>
+      </w:r>
       <w:proofErr w:type="gramStart"/>
       <w:r>
-        <w:rPr>
-          <w:lang w:val="en-US"/>
-        </w:rPr>
-        <w:t>org.junit.jupiter.api.Test</w:t>
-      </w:r>
-      <w:proofErr w:type="spellEnd"/>
+        <w:t>Resposta.DELACAO;;</w:t>
+      </w:r>
       <w:proofErr w:type="gramEnd"/>
-      <w:r>
-        <w:rPr>
-          <w:lang w:val="en-US"/>
-        </w:rPr>
+    </w:p>
+    <w:p>
+      <w:r>
+        <w:tab/>
+      </w:r>
+      <w:r>
+        <w:tab/>
+      </w:r>
+    </w:p>
+    <w:p>
+      <w:r>
+        <w:tab/>
+      </w:r>
+      <w:r>
+        <w:tab/>
+        <w:t xml:space="preserve">JulgamentoPrisioneiro jp = new </w:t>
+      </w:r>
+      <w:proofErr w:type="gramStart"/>
+      <w:r>
+        <w:t>JulgamentoPrisioneiro(</w:t>
+      </w:r>
+      <w:proofErr w:type="gramEnd"/>
+      <w:r>
+        <w:t>);</w:t>
+      </w:r>
+    </w:p>
+    <w:p>
+      <w:r>
+        <w:tab/>
+      </w:r>
+      <w:r>
+        <w:tab/>
+        <w:t xml:space="preserve">int resultadoEsperado </w:t>
+      </w:r>
+      <w:proofErr w:type="gramStart"/>
+      <w:r>
+        <w:t>=  15</w:t>
+      </w:r>
+      <w:proofErr w:type="gramEnd"/>
+      <w:r>
         <w:t>;</w:t>
       </w:r>
     </w:p>
     <w:p>
-      <w:proofErr w:type="spellStart"/>
-      <w:r>
-        <w:t>class</w:t>
-      </w:r>
-      <w:proofErr w:type="spellEnd"/>
-      <w:r>
-        <w:t xml:space="preserve"> </w:t>
-      </w:r>
-      <w:proofErr w:type="spellStart"/>
-      <w:r>
-        <w:t>JulgamentoTeste</w:t>
-      </w:r>
-      <w:proofErr w:type="spellEnd"/>
-      <w:r>
-        <w:t xml:space="preserve"> {</w:t>
-      </w:r>
-    </w:p>
+      <w:r>
+        <w:tab/>
+      </w:r>
+      <w:r>
+        <w:tab/>
+        <w:t xml:space="preserve">int resultadoReal = </w:t>
+      </w:r>
+      <w:proofErr w:type="gramStart"/>
+      <w:r>
+        <w:t>jp.calculaPena</w:t>
+      </w:r>
+      <w:proofErr w:type="gramEnd"/>
+      <w:r>
+        <w:t>(respostaPrisioneiroA, respostaPrisioneiroB);</w:t>
+      </w:r>
+      <w:r>
+        <w:tab/>
+      </w:r>
+    </w:p>
+    <w:p>
+      <w:r>
+        <w:tab/>
+      </w:r>
+      <w:r>
+        <w:tab/>
+      </w:r>
+      <w:proofErr w:type="gramStart"/>
+      <w:r>
+        <w:t>assertEquals(</w:t>
+      </w:r>
+      <w:proofErr w:type="gramEnd"/>
+      <w:r>
+        <w:t>resultadoEsperado, resultadoReal);</w:t>
+      </w:r>
+    </w:p>
+    <w:p>
+      <w:r>
+        <w:tab/>
+        <w:t>}</w:t>
+      </w:r>
+    </w:p>
+    <w:p/>
     <w:p>
       <w:r>
         <w:tab/>
@@ -1898,233 +2065,416 @@
     <w:p>
       <w:r>
         <w:tab/>
-      </w:r>
-      <w:proofErr w:type="spellStart"/>
-      <w:r>
-        <w:t>public</w:t>
-      </w:r>
-      <w:proofErr w:type="spellEnd"/>
-      <w:r>
-        <w:t xml:space="preserve"> </w:t>
-      </w:r>
-      <w:proofErr w:type="spellStart"/>
-      <w:r>
-        <w:t>void</w:t>
-      </w:r>
-      <w:proofErr w:type="spellEnd"/>
-      <w:r>
-        <w:t xml:space="preserve"> </w:t>
-      </w:r>
-      <w:proofErr w:type="spellStart"/>
+        <w:t>public void testeCalculaPena2() {</w:t>
+      </w:r>
+    </w:p>
+    <w:p>
+      <w:r>
+        <w:tab/>
+      </w:r>
+      <w:r>
+        <w:tab/>
+        <w:t>Resposta respostaPrisioneiroA = Resposta.DELACAO;</w:t>
+      </w:r>
+    </w:p>
+    <w:p>
+      <w:r>
+        <w:tab/>
+      </w:r>
+      <w:r>
+        <w:tab/>
+        <w:t xml:space="preserve">Resposta respostaPrisioneiroB = </w:t>
+      </w:r>
       <w:proofErr w:type="gramStart"/>
       <w:r>
-        <w:t>testeCalculaPena</w:t>
-      </w:r>
-      <w:proofErr w:type="spellEnd"/>
-      <w:r>
+        <w:t>null;;</w:t>
+      </w:r>
+      <w:proofErr w:type="gramEnd"/>
+    </w:p>
+    <w:p>
+      <w:r>
+        <w:tab/>
+      </w:r>
+      <w:r>
+        <w:tab/>
+      </w:r>
+    </w:p>
+    <w:p>
+      <w:r>
+        <w:tab/>
+      </w:r>
+      <w:r>
+        <w:tab/>
+        <w:t xml:space="preserve">JulgamentoPrisioneiro jp = new </w:t>
+      </w:r>
+      <w:proofErr w:type="gramStart"/>
+      <w:r>
+        <w:t>JulgamentoPrisioneiro(</w:t>
+      </w:r>
+      <w:proofErr w:type="gramEnd"/>
+      <w:r>
+        <w:t>);</w:t>
+      </w:r>
+    </w:p>
+    <w:p>
+      <w:r>
+        <w:tab/>
+      </w:r>
+      <w:r>
+        <w:tab/>
+        <w:t xml:space="preserve">int resultadoEsperado </w:t>
+      </w:r>
+      <w:proofErr w:type="gramStart"/>
+      <w:r>
+        <w:t>=  10</w:t>
+      </w:r>
+      <w:proofErr w:type="gramEnd"/>
+      <w:r>
+        <w:t>;</w:t>
+      </w:r>
+    </w:p>
+    <w:p>
+      <w:r>
+        <w:tab/>
+      </w:r>
+      <w:r>
+        <w:tab/>
+        <w:t xml:space="preserve">int resultadoReal = </w:t>
+      </w:r>
+      <w:proofErr w:type="gramStart"/>
+      <w:r>
+        <w:t>jp.calculaPena</w:t>
+      </w:r>
+      <w:proofErr w:type="gramEnd"/>
+      <w:r>
+        <w:t>(respostaPrisioneiroA, respostaPrisioneiroB);</w:t>
+      </w:r>
+      <w:r>
+        <w:tab/>
+      </w:r>
+    </w:p>
+    <w:p>
+      <w:r>
+        <w:tab/>
+      </w:r>
+      <w:r>
+        <w:tab/>
+      </w:r>
+      <w:proofErr w:type="gramStart"/>
+      <w:r>
+        <w:t>assertEquals(</w:t>
+      </w:r>
+      <w:proofErr w:type="gramEnd"/>
+      <w:r>
+        <w:t>resultadoEsperado, resultadoReal);</w:t>
+      </w:r>
+    </w:p>
+    <w:p>
+      <w:r>
+        <w:tab/>
+        <w:t>}</w:t>
+      </w:r>
+    </w:p>
+    <w:p>
+      <w:r>
+        <w:tab/>
+      </w:r>
+    </w:p>
+    <w:p>
+      <w:r>
+        <w:tab/>
+        <w:t>@Test</w:t>
+      </w:r>
+    </w:p>
+    <w:p>
+      <w:r>
+        <w:lastRenderedPageBreak/>
+        <w:tab/>
+        <w:t>public void testeCalculaPena3() {</w:t>
+      </w:r>
+    </w:p>
+    <w:p>
+      <w:r>
+        <w:tab/>
+      </w:r>
+      <w:r>
+        <w:tab/>
+        <w:t>Resposta respostaPrisioneiroA = null;</w:t>
+      </w:r>
+    </w:p>
+    <w:p>
+      <w:r>
+        <w:tab/>
+      </w:r>
+      <w:r>
+        <w:tab/>
+        <w:t xml:space="preserve">Resposta respostaPrisioneiroB = </w:t>
+      </w:r>
+      <w:proofErr w:type="gramStart"/>
+      <w:r>
+        <w:t>Resposta.DELACAO;;</w:t>
+      </w:r>
+      <w:proofErr w:type="gramEnd"/>
+    </w:p>
+    <w:p>
+      <w:r>
+        <w:tab/>
+      </w:r>
+      <w:r>
+        <w:tab/>
+      </w:r>
+    </w:p>
+    <w:p>
+      <w:r>
+        <w:tab/>
+      </w:r>
+      <w:r>
+        <w:tab/>
+        <w:t xml:space="preserve">JulgamentoPrisioneiro jp = new </w:t>
+      </w:r>
+      <w:proofErr w:type="gramStart"/>
+      <w:r>
+        <w:t>JulgamentoPrisioneiro(</w:t>
+      </w:r>
+      <w:proofErr w:type="gramEnd"/>
+      <w:r>
+        <w:t>);</w:t>
+      </w:r>
+    </w:p>
+    <w:p>
+      <w:r>
+        <w:tab/>
+      </w:r>
+      <w:r>
+        <w:tab/>
+        <w:t xml:space="preserve">int resultadoEsperado </w:t>
+      </w:r>
+      <w:proofErr w:type="gramStart"/>
+      <w:r>
+        <w:t>=  10</w:t>
+      </w:r>
+      <w:proofErr w:type="gramEnd"/>
+      <w:r>
+        <w:t>;</w:t>
+      </w:r>
+    </w:p>
+    <w:p>
+      <w:r>
+        <w:tab/>
+      </w:r>
+      <w:r>
+        <w:tab/>
+        <w:t xml:space="preserve">int resultadoReal = </w:t>
+      </w:r>
+      <w:proofErr w:type="gramStart"/>
+      <w:r>
+        <w:t>jp.calculaPena</w:t>
+      </w:r>
+      <w:proofErr w:type="gramEnd"/>
+      <w:r>
+        <w:t>(respostaPrisioneiroA, respostaPrisioneiroB);</w:t>
+      </w:r>
+      <w:r>
+        <w:tab/>
+      </w:r>
+    </w:p>
+    <w:p>
+      <w:r>
+        <w:tab/>
+      </w:r>
+      <w:r>
+        <w:tab/>
+      </w:r>
+      <w:proofErr w:type="gramStart"/>
+      <w:r>
+        <w:t>assertEquals(</w:t>
+      </w:r>
+      <w:proofErr w:type="gramEnd"/>
+      <w:r>
+        <w:t>resultadoEsperado, resultadoReal);</w:t>
+      </w:r>
+    </w:p>
+    <w:p>
+      <w:r>
+        <w:tab/>
+        <w:t>}</w:t>
+      </w:r>
+    </w:p>
+    <w:p/>
+    <w:p>
+      <w:r>
+        <w:tab/>
+        <w:t>@Test</w:t>
+      </w:r>
+    </w:p>
+    <w:p>
+      <w:r>
+        <w:tab/>
+        <w:t>public void testeCalculaPena4() {</w:t>
+      </w:r>
+    </w:p>
+    <w:p>
+      <w:r>
+        <w:tab/>
+      </w:r>
+      <w:r>
+        <w:tab/>
+        <w:t>Resposta respostaPrisioneiroA = null;</w:t>
+      </w:r>
+    </w:p>
+    <w:p>
+      <w:r>
+        <w:tab/>
+      </w:r>
+      <w:r>
+        <w:tab/>
+        <w:t>Resposta respostaPrisioneiroB =null;</w:t>
+      </w:r>
+    </w:p>
+    <w:p>
+      <w:r>
+        <w:tab/>
+      </w:r>
+      <w:r>
+        <w:tab/>
+      </w:r>
+    </w:p>
+    <w:p>
+      <w:r>
+        <w:tab/>
+      </w:r>
+      <w:r>
+        <w:tab/>
+        <w:t xml:space="preserve">JulgamentoPrisioneiro jp = new </w:t>
+      </w:r>
+      <w:proofErr w:type="gramStart"/>
+      <w:r>
+        <w:t>JulgamentoPrisioneiro(</w:t>
+      </w:r>
+      <w:proofErr w:type="gramEnd"/>
+      <w:r>
+        <w:t>);</w:t>
+      </w:r>
+    </w:p>
+    <w:p>
+      <w:r>
+        <w:tab/>
+      </w:r>
+      <w:r>
+        <w:tab/>
+        <w:t xml:space="preserve">int resultadoEsperado </w:t>
+      </w:r>
+      <w:proofErr w:type="gramStart"/>
+      <w:r>
+        <w:t>=  11</w:t>
+      </w:r>
+      <w:proofErr w:type="gramEnd"/>
+      <w:r>
+        <w:t>;</w:t>
+      </w:r>
+    </w:p>
+    <w:p>
+      <w:r>
+        <w:tab/>
+      </w:r>
+      <w:r>
+        <w:tab/>
+        <w:t xml:space="preserve">int resultadoReal = </w:t>
+      </w:r>
+      <w:proofErr w:type="gramStart"/>
+      <w:r>
+        <w:t>jp.calculaPena</w:t>
+      </w:r>
+      <w:proofErr w:type="gramEnd"/>
+      <w:r>
+        <w:t>(respostaPrisioneiroA, respostaPrisioneiroB);</w:t>
+      </w:r>
+      <w:r>
+        <w:tab/>
+      </w:r>
+    </w:p>
+    <w:p>
+      <w:pPr>
+        <w:rPr>
+          <w:lang w:val="en-US"/>
+        </w:rPr>
+      </w:pPr>
+      <w:r>
+        <w:tab/>
+      </w:r>
+      <w:r>
+        <w:tab/>
+      </w:r>
+      <w:proofErr w:type="spellStart"/>
+      <w:proofErr w:type="gramStart"/>
+      <w:r>
+        <w:rPr>
+          <w:lang w:val="en-US"/>
+        </w:rPr>
+        <w:t>assertEquals</w:t>
+      </w:r>
+      <w:proofErr w:type="spellEnd"/>
+      <w:r>
+        <w:rPr>
+          <w:lang w:val="en-US"/>
+        </w:rPr>
         <w:t>(</w:t>
       </w:r>
+      <w:proofErr w:type="spellStart"/>
       <w:proofErr w:type="gramEnd"/>
       <w:r>
-        <w:t>) {</w:t>
-      </w:r>
-    </w:p>
-    <w:p>
-      <w:r>
-        <w:tab/>
-      </w:r>
-      <w:r>
-        <w:tab/>
-        <w:t xml:space="preserve">Resposta </w:t>
-      </w:r>
-      <w:proofErr w:type="spellStart"/>
-      <w:r>
-        <w:t>respostaPrisioneiroA</w:t>
-      </w:r>
-      <w:proofErr w:type="spellEnd"/>
-      <w:r>
-        <w:t xml:space="preserve"> = </w:t>
-      </w:r>
-      <w:proofErr w:type="spellStart"/>
-      <w:r>
-        <w:t>Resposta.DELACAO</w:t>
-      </w:r>
-      <w:proofErr w:type="spellEnd"/>
-      <w:r>
-        <w:t>;</w:t>
-      </w:r>
-    </w:p>
-    <w:p>
-      <w:r>
-        <w:tab/>
-      </w:r>
-      <w:r>
-        <w:tab/>
-        <w:t xml:space="preserve">Resposta </w:t>
-      </w:r>
-      <w:proofErr w:type="spellStart"/>
-      <w:r>
-        <w:t>respostaPrisioneiroB</w:t>
-      </w:r>
-      <w:proofErr w:type="spellEnd"/>
-      <w:r>
-        <w:t xml:space="preserve"> = </w:t>
-      </w:r>
-      <w:proofErr w:type="spellStart"/>
-      <w:proofErr w:type="gramStart"/>
-      <w:r>
-        <w:t>Resposta.DELACAO</w:t>
-      </w:r>
-      <w:proofErr w:type="spellEnd"/>
-      <w:r>
-        <w:t>;;</w:t>
-      </w:r>
-      <w:proofErr w:type="gramEnd"/>
-    </w:p>
-    <w:p>
-      <w:r>
-        <w:tab/>
-      </w:r>
-      <w:r>
-        <w:tab/>
-      </w:r>
-    </w:p>
-    <w:p>
-      <w:r>
-        <w:tab/>
-      </w:r>
-      <w:r>
-        <w:tab/>
-      </w:r>
-      <w:proofErr w:type="spellStart"/>
-      <w:r>
-        <w:t>JulgamentoPrisioneiro</w:t>
-      </w:r>
-      <w:proofErr w:type="spellEnd"/>
-      <w:r>
-        <w:t xml:space="preserve"> </w:t>
-      </w:r>
-      <w:proofErr w:type="spellStart"/>
-      <w:r>
-        <w:t>jp</w:t>
-      </w:r>
-      <w:proofErr w:type="spellEnd"/>
-      <w:r>
-        <w:t xml:space="preserve"> = new </w:t>
-      </w:r>
-      <w:proofErr w:type="spellStart"/>
-      <w:proofErr w:type="gramStart"/>
-      <w:r>
-        <w:t>JulgamentoPrisioneiro</w:t>
-      </w:r>
-      <w:proofErr w:type="spellEnd"/>
-      <w:r>
-        <w:t>(</w:t>
-      </w:r>
-      <w:proofErr w:type="gramEnd"/>
-      <w:r>
+        <w:rPr>
+          <w:lang w:val="en-US"/>
+        </w:rPr>
+        <w:t>resultadoEsperado</w:t>
+      </w:r>
+      <w:proofErr w:type="spellEnd"/>
+      <w:r>
+        <w:rPr>
+          <w:lang w:val="en-US"/>
+        </w:rPr>
+        <w:t xml:space="preserve">, </w:t>
+      </w:r>
+      <w:proofErr w:type="spellStart"/>
+      <w:r>
+        <w:rPr>
+          <w:lang w:val="en-US"/>
+        </w:rPr>
+        <w:t>resultadoReal</w:t>
+      </w:r>
+      <w:proofErr w:type="spellEnd"/>
+      <w:r>
+        <w:rPr>
+          <w:lang w:val="en-US"/>
+        </w:rPr>
         <w:t>);</w:t>
       </w:r>
     </w:p>
     <w:p>
-      <w:r>
-        <w:tab/>
-      </w:r>
-      <w:r>
-        <w:tab/>
-      </w:r>
-      <w:proofErr w:type="spellStart"/>
-      <w:r>
-        <w:t>int</w:t>
-      </w:r>
-      <w:proofErr w:type="spellEnd"/>
-      <w:r>
-        <w:t xml:space="preserve"> </w:t>
-      </w:r>
-      <w:proofErr w:type="spellStart"/>
-      <w:r>
-        <w:t>resultadoEsperado</w:t>
-      </w:r>
-      <w:proofErr w:type="spellEnd"/>
-      <w:r>
-        <w:t xml:space="preserve"> </w:t>
-      </w:r>
-      <w:proofErr w:type="gramStart"/>
-      <w:r>
-        <w:t>=  15</w:t>
-      </w:r>
-      <w:proofErr w:type="gramEnd"/>
-      <w:r>
-        <w:t>;</w:t>
-      </w:r>
-    </w:p>
-    <w:p>
-      <w:r>
-        <w:tab/>
-      </w:r>
-      <w:r>
-        <w:tab/>
-      </w:r>
-      <w:proofErr w:type="spellStart"/>
-      <w:r>
-        <w:t>int</w:t>
-      </w:r>
-      <w:proofErr w:type="spellEnd"/>
-      <w:r>
-        <w:t xml:space="preserve"> </w:t>
-      </w:r>
-      <w:proofErr w:type="spellStart"/>
-      <w:r>
-        <w:t>resultadoReal</w:t>
-      </w:r>
-      <w:proofErr w:type="spellEnd"/>
-      <w:r>
-        <w:t xml:space="preserve"> = </w:t>
-      </w:r>
-      <w:proofErr w:type="spellStart"/>
-      <w:proofErr w:type="gramStart"/>
-      <w:r>
-        <w:t>jp.calculaPena</w:t>
-      </w:r>
-      <w:proofErr w:type="spellEnd"/>
-      <w:proofErr w:type="gramEnd"/>
-      <w:r>
-        <w:t>(</w:t>
-      </w:r>
-      <w:proofErr w:type="spellStart"/>
-      <w:r>
-        <w:t>respostaPrisioneiroA</w:t>
-      </w:r>
-      <w:proofErr w:type="spellEnd"/>
-      <w:r>
-        <w:t xml:space="preserve">, </w:t>
-      </w:r>
-      <w:proofErr w:type="spellStart"/>
-      <w:r>
-        <w:t>respostaPrisioneiroB</w:t>
-      </w:r>
-      <w:proofErr w:type="spellEnd"/>
-      <w:r>
-        <w:t>);</w:t>
-      </w:r>
-      <w:r>
-        <w:tab/>
-      </w:r>
-    </w:p>
-    <w:p>
-      <w:pPr>
-        <w:rPr>
-          <w:lang w:val="en-US"/>
-        </w:rPr>
-      </w:pPr>
-      <w:r>
-        <w:tab/>
-      </w:r>
-      <w:r>
-        <w:rPr>
-          <w:lang w:val="en-US"/>
-        </w:rPr>
+      <w:pPr>
+        <w:rPr>
+          <w:lang w:val="en-US"/>
+        </w:rPr>
+      </w:pPr>
+      <w:r>
+        <w:rPr>
+          <w:lang w:val="en-US"/>
+        </w:rPr>
+        <w:tab/>
         <w:t>}</w:t>
+      </w:r>
+    </w:p>
+    <w:p>
+      <w:pPr>
+        <w:rPr>
+          <w:lang w:val="en-US"/>
+        </w:rPr>
+      </w:pPr>
+      <w:r>
+        <w:rPr>
+          <w:lang w:val="en-US"/>
+        </w:rPr>
+        <w:tab/>
       </w:r>
     </w:p>
     <w:p>

</xml_diff>